<commit_message>
preparacion de la documentacion y eliminacion de librerias innecesarias
</commit_message>
<xml_diff>
--- a/Documentacion/ProyectoDAW_Cendrero_Diaz_Felipe.docx
+++ b/Documentacion/ProyectoDAW_Cendrero_Diaz_Felipe.docx
@@ -617,159 +617,328 @@
     </w:p>
     <w:p>
       <w:pPr>
-        <w:pStyle w:val="Textoindependiente"/>
-        <w:spacing w:before="204" w:line="285" w:lineRule="auto"/>
-        <w:ind w:left="101"/>
-      </w:pPr>
-      <w:r>
-        <w:t>La documentación del proyecto debe ajustarse a esta plantilla teniendo en cuenta los siguientes requisitos:</w:t>
-      </w:r>
-    </w:p>
-    <w:p>
-      <w:pPr>
-        <w:pStyle w:val="Textoindependiente"/>
-        <w:rPr>
-          <w:sz w:val="26"/>
-        </w:rPr>
-      </w:pPr>
-    </w:p>
-    <w:p>
-      <w:pPr>
-        <w:pStyle w:val="Prrafodelista"/>
-        <w:numPr>
-          <w:ilvl w:val="1"/>
-          <w:numId w:val="1"/>
-        </w:numPr>
-        <w:tabs>
-          <w:tab w:val="left" w:pos="821"/>
-          <w:tab w:val="left" w:pos="822"/>
-        </w:tabs>
-        <w:spacing w:before="0"/>
-      </w:pPr>
-      <w:r>
-        <w:t>Formato del documento:</w:t>
-      </w:r>
-      <w:r>
-        <w:rPr>
-          <w:spacing w:val="-2"/>
-        </w:rPr>
-        <w:t xml:space="preserve"> </w:t>
+        <w:rPr>
+          <w:szCs w:val="24"/>
+        </w:rPr>
+      </w:pPr>
+    </w:p>
+    <w:p>
+      <w:pPr>
+        <w:rPr>
+          <w:szCs w:val="24"/>
+        </w:rPr>
+      </w:pPr>
+    </w:p>
+    <w:p>
+      <w:pPr>
+        <w:rPr>
+          <w:szCs w:val="24"/>
+        </w:rPr>
+      </w:pPr>
+      <w:r>
+        <w:rPr>
+          <w:szCs w:val="24"/>
+        </w:rPr>
+        <w:t>Mi proyecto consta de dos partes</w:t>
+      </w:r>
+    </w:p>
+    <w:p>
+      <w:pPr>
+        <w:rPr>
+          <w:szCs w:val="24"/>
+        </w:rPr>
+      </w:pPr>
+    </w:p>
+    <w:p>
+      <w:pPr>
+        <w:rPr>
+          <w:szCs w:val="24"/>
+        </w:rPr>
+      </w:pPr>
+    </w:p>
+    <w:p>
+      <w:pPr>
+        <w:rPr>
+          <w:szCs w:val="24"/>
+        </w:rPr>
+      </w:pPr>
+      <w:r>
+        <w:rPr>
+          <w:szCs w:val="24"/>
+        </w:rPr>
+        <w:t xml:space="preserve">1ª  parte :  desarrollo de   documentación de la asignatura de despliegue de aplicaciones web ,  con todo lo realizado durante el curso , pero </w:t>
       </w:r>
       <w:proofErr w:type="spellStart"/>
       <w:r>
-        <w:t>pdf</w:t>
+        <w:rPr>
+          <w:szCs w:val="24"/>
+        </w:rPr>
+        <w:t>realizandolo</w:t>
       </w:r>
       <w:proofErr w:type="spellEnd"/>
       <w:r>
-        <w:t>.</w:t>
-      </w:r>
-    </w:p>
-    <w:p>
-      <w:pPr>
-        <w:pStyle w:val="Prrafodelista"/>
-        <w:numPr>
-          <w:ilvl w:val="1"/>
-          <w:numId w:val="1"/>
-        </w:numPr>
-        <w:tabs>
-          <w:tab w:val="left" w:pos="821"/>
-          <w:tab w:val="left" w:pos="822"/>
-        </w:tabs>
-        <w:spacing w:before="47"/>
-      </w:pPr>
-      <w:r>
-        <w:t>Tipo de letra:</w:t>
-      </w:r>
-      <w:r>
-        <w:rPr>
-          <w:spacing w:val="-3"/>
-        </w:rPr>
-        <w:t xml:space="preserve"> </w:t>
-      </w:r>
-      <w:r>
-        <w:t>Arial.</w:t>
-      </w:r>
-    </w:p>
-    <w:p>
-      <w:pPr>
-        <w:pStyle w:val="Prrafodelista"/>
-        <w:numPr>
-          <w:ilvl w:val="1"/>
-          <w:numId w:val="1"/>
-        </w:numPr>
-        <w:tabs>
-          <w:tab w:val="left" w:pos="821"/>
-          <w:tab w:val="left" w:pos="822"/>
-        </w:tabs>
-        <w:spacing w:before="48"/>
-      </w:pPr>
-      <w:r>
-        <w:t>Tamaño de letra: 18pt para títulos, 16pt para subtítulos y 12pt para texto</w:t>
-      </w:r>
-      <w:r>
-        <w:rPr>
-          <w:spacing w:val="-41"/>
-        </w:rPr>
-        <w:t xml:space="preserve"> </w:t>
-      </w:r>
-      <w:r>
-        <w:t>normal.</w:t>
-      </w:r>
-    </w:p>
-    <w:p>
-      <w:pPr>
-        <w:pStyle w:val="Prrafodelista"/>
-        <w:numPr>
-          <w:ilvl w:val="1"/>
-          <w:numId w:val="1"/>
-        </w:numPr>
-        <w:tabs>
-          <w:tab w:val="left" w:pos="821"/>
-          <w:tab w:val="left" w:pos="822"/>
-        </w:tabs>
-        <w:spacing w:before="47"/>
-      </w:pPr>
-      <w:r>
-        <w:t>Texto</w:t>
-      </w:r>
-      <w:r>
-        <w:rPr>
-          <w:spacing w:val="-2"/>
-        </w:rPr>
-        <w:t xml:space="preserve"> </w:t>
-      </w:r>
-      <w:r>
-        <w:t>justificado.</w:t>
-      </w:r>
-    </w:p>
-    <w:p>
-      <w:pPr>
-        <w:pStyle w:val="Prrafodelista"/>
-        <w:numPr>
-          <w:ilvl w:val="1"/>
-          <w:numId w:val="1"/>
-        </w:numPr>
-        <w:tabs>
-          <w:tab w:val="left" w:pos="821"/>
-          <w:tab w:val="left" w:pos="822"/>
-        </w:tabs>
-        <w:spacing w:before="47"/>
-      </w:pPr>
-      <w:r>
-        <w:t>La misma plantilla se puede utilizar para el Manual de</w:t>
-      </w:r>
-      <w:r>
-        <w:rPr>
-          <w:spacing w:val="-17"/>
-        </w:rPr>
-        <w:t xml:space="preserve"> </w:t>
-      </w:r>
-      <w:r>
-        <w:t>Usuario.</w:t>
-      </w:r>
-    </w:p>
-    <w:p>
-      <w:pPr>
+        <w:rPr>
+          <w:szCs w:val="24"/>
+        </w:rPr>
+        <w:t xml:space="preserve"> con </w:t>
+      </w:r>
+      <w:proofErr w:type="spellStart"/>
+      <w:r>
+        <w:rPr>
+          <w:szCs w:val="24"/>
+        </w:rPr>
+        <w:t>debian</w:t>
+      </w:r>
+      <w:proofErr w:type="spellEnd"/>
+      <w:r>
+        <w:rPr>
+          <w:szCs w:val="24"/>
+        </w:rPr>
+        <w:t xml:space="preserve"> 10 y las versiones mas recientes de todos los servidores.</w:t>
+      </w:r>
+    </w:p>
+    <w:p>
+      <w:pPr>
+        <w:rPr>
+          <w:szCs w:val="24"/>
+        </w:rPr>
+      </w:pPr>
+    </w:p>
+    <w:p>
+      <w:pPr>
+        <w:rPr>
+          <w:szCs w:val="24"/>
+        </w:rPr>
+      </w:pPr>
+    </w:p>
+    <w:p>
+      <w:pPr>
+        <w:rPr>
+          <w:szCs w:val="24"/>
+        </w:rPr>
+      </w:pPr>
+      <w:r>
+        <w:rPr>
+          <w:szCs w:val="24"/>
+        </w:rPr>
+        <w:t>2ª parte : he desarrollado una aplicación web llamada foro expertos que cosiste en un foro .</w:t>
+      </w:r>
+    </w:p>
+    <w:p>
+      <w:pPr>
+        <w:rPr>
+          <w:szCs w:val="24"/>
+        </w:rPr>
+      </w:pPr>
+    </w:p>
+    <w:p>
+      <w:pPr>
+        <w:rPr>
+          <w:szCs w:val="24"/>
+        </w:rPr>
+      </w:pPr>
+    </w:p>
+    <w:p>
+      <w:pPr>
+        <w:rPr>
+          <w:szCs w:val="24"/>
+        </w:rPr>
+      </w:pPr>
+    </w:p>
+    <w:p>
+      <w:pPr>
+        <w:rPr>
+          <w:szCs w:val="24"/>
+        </w:rPr>
+      </w:pPr>
+    </w:p>
+    <w:p>
+      <w:pPr>
+        <w:rPr>
+          <w:szCs w:val="24"/>
+        </w:rPr>
+      </w:pPr>
+    </w:p>
+    <w:p>
+      <w:pPr>
+        <w:rPr>
+          <w:szCs w:val="24"/>
+        </w:rPr>
+      </w:pPr>
+    </w:p>
+    <w:p>
+      <w:pPr>
+        <w:rPr>
+          <w:szCs w:val="24"/>
+        </w:rPr>
+      </w:pPr>
+    </w:p>
+    <w:p>
+      <w:pPr>
+        <w:rPr>
+          <w:szCs w:val="24"/>
+        </w:rPr>
+      </w:pPr>
+    </w:p>
+    <w:p>
+      <w:pPr>
+        <w:rPr>
+          <w:szCs w:val="24"/>
+        </w:rPr>
+      </w:pPr>
+    </w:p>
+    <w:p>
+      <w:pPr>
+        <w:rPr>
+          <w:szCs w:val="24"/>
+        </w:rPr>
+      </w:pPr>
+    </w:p>
+    <w:p>
+      <w:pPr>
+        <w:rPr>
+          <w:szCs w:val="24"/>
+        </w:rPr>
+      </w:pPr>
+    </w:p>
+    <w:p>
+      <w:pPr>
+        <w:rPr>
+          <w:szCs w:val="24"/>
+        </w:rPr>
+      </w:pPr>
+    </w:p>
+    <w:p>
+      <w:pPr>
+        <w:rPr>
+          <w:szCs w:val="24"/>
+        </w:rPr>
+      </w:pPr>
+    </w:p>
+    <w:p>
+      <w:pPr>
+        <w:rPr>
+          <w:szCs w:val="24"/>
+        </w:rPr>
+      </w:pPr>
+    </w:p>
+    <w:p>
+      <w:pPr>
+        <w:rPr>
+          <w:szCs w:val="24"/>
+        </w:rPr>
+      </w:pPr>
+    </w:p>
+    <w:p>
+      <w:pPr>
+        <w:rPr>
+          <w:szCs w:val="24"/>
+        </w:rPr>
+      </w:pPr>
+    </w:p>
+    <w:p>
+      <w:pPr>
+        <w:rPr>
+          <w:szCs w:val="24"/>
+        </w:rPr>
+      </w:pPr>
+    </w:p>
+    <w:p>
+      <w:pPr>
+        <w:rPr>
+          <w:szCs w:val="24"/>
+        </w:rPr>
+      </w:pPr>
+    </w:p>
+    <w:p>
+      <w:pPr>
+        <w:rPr>
+          <w:szCs w:val="24"/>
+        </w:rPr>
+      </w:pPr>
+    </w:p>
+    <w:p>
+      <w:pPr>
+        <w:rPr>
+          <w:szCs w:val="24"/>
+        </w:rPr>
+      </w:pPr>
+    </w:p>
+    <w:p>
+      <w:pPr>
+        <w:rPr>
+          <w:szCs w:val="24"/>
+        </w:rPr>
+      </w:pPr>
+    </w:p>
+    <w:p>
+      <w:pPr>
+        <w:rPr>
+          <w:szCs w:val="24"/>
+        </w:rPr>
+      </w:pPr>
+    </w:p>
+    <w:p>
+      <w:pPr>
+        <w:rPr>
+          <w:szCs w:val="24"/>
+        </w:rPr>
+      </w:pPr>
+    </w:p>
+    <w:p>
+      <w:pPr>
+        <w:rPr>
+          <w:szCs w:val="24"/>
+        </w:rPr>
+      </w:pPr>
+    </w:p>
+    <w:p>
+      <w:pPr>
+        <w:rPr>
+          <w:szCs w:val="24"/>
+        </w:rPr>
+      </w:pPr>
+    </w:p>
+    <w:p>
+      <w:pPr>
+        <w:rPr>
+          <w:szCs w:val="24"/>
+        </w:rPr>
+      </w:pPr>
+    </w:p>
+    <w:p>
+      <w:pPr>
+        <w:rPr>
+          <w:szCs w:val="24"/>
+        </w:rPr>
+      </w:pPr>
+    </w:p>
+    <w:p>
+      <w:pPr>
+        <w:rPr>
+          <w:szCs w:val="24"/>
+        </w:rPr>
+      </w:pPr>
+    </w:p>
+    <w:p>
+      <w:pPr>
+        <w:rPr>
+          <w:szCs w:val="24"/>
+        </w:rPr>
+      </w:pPr>
+    </w:p>
+    <w:p>
+      <w:pPr>
+        <w:rPr>
+          <w:szCs w:val="24"/>
+        </w:rPr>
+      </w:pPr>
+    </w:p>
+    <w:p>
+      <w:pPr>
+        <w:rPr>
+          <w:szCs w:val="24"/>
+        </w:rPr>
         <w:sectPr>
           <w:pgSz w:w="11920" w:h="16860"/>
           <w:pgMar w:top="1820" w:right="1320" w:bottom="1000" w:left="1340" w:header="751" w:footer="811" w:gutter="0"/>
@@ -810,35 +979,58 @@
         <w:t>Objetivos</w:t>
       </w:r>
     </w:p>
-    <w:p>
-      <w:pPr>
-        <w:pStyle w:val="Textoindependiente"/>
-        <w:spacing w:before="10"/>
-        <w:rPr>
-          <w:b/>
-          <w:sz w:val="43"/>
-        </w:rPr>
-      </w:pPr>
-    </w:p>
-    <w:p>
-      <w:pPr>
-        <w:pStyle w:val="Textoindependiente"/>
-        <w:spacing w:line="285" w:lineRule="auto"/>
-        <w:ind w:left="101"/>
-      </w:pPr>
-      <w:r>
-        <w:t>Debe quedar claro qué funcionalidad se pretende desarrollar y qué objetivos se pretenden conseguir.</w:t>
-      </w:r>
-    </w:p>
-    <w:p>
-      <w:pPr>
-        <w:spacing w:line="285" w:lineRule="auto"/>
+    <w:p/>
+    <w:p>
+      <w:r>
+        <w:t xml:space="preserve">1ª parte una actualización y recopilación de los materiales que se imparten en la asignatura para ello se ha desarrollado en varias </w:t>
+      </w:r>
+      <w:proofErr w:type="spellStart"/>
+      <w:r>
+        <w:t>maquinas</w:t>
+      </w:r>
+      <w:proofErr w:type="spellEnd"/>
+      <w:r>
+        <w:t xml:space="preserve"> de </w:t>
+      </w:r>
+      <w:proofErr w:type="spellStart"/>
+      <w:r>
+        <w:t>virutal</w:t>
+      </w:r>
+      <w:proofErr w:type="spellEnd"/>
+      <w:r>
+        <w:t xml:space="preserve"> box con </w:t>
+      </w:r>
+      <w:proofErr w:type="spellStart"/>
+      <w:r>
+        <w:t>debian</w:t>
+      </w:r>
+      <w:proofErr w:type="spellEnd"/>
+      <w:r>
+        <w:t xml:space="preserve"> 10 y realización de manuales para que se puedan desplegar los servicios.</w:t>
+      </w:r>
+    </w:p>
+    <w:p/>
+    <w:p>
+      <w:r>
+        <w:t xml:space="preserve">2ª con la crecida acontecida de bulos por internet he desarrollado un foro , aunque es algo especial, ya que en el foro existen tres tipos de usuarios, usuarios que son aquellos que realizan las preguntas, y expertos que son los encargados de responder a las preguntas, de esta manera solamente las personas que dominen la materia son las que pueden responder a las preguntas y por tanto obligamos a que </w:t>
+      </w:r>
+      <w:r>
+        <w:t xml:space="preserve">  se deba saber sobre lo que se opina .</w:t>
+      </w:r>
+    </w:p>
+    <w:p/>
+    <w:p/>
+    <w:p>
+      <w:pPr>
         <w:sectPr>
           <w:pgSz w:w="11920" w:h="16860"/>
           <w:pgMar w:top="1820" w:right="1320" w:bottom="1000" w:left="1340" w:header="751" w:footer="811" w:gutter="0"/>
           <w:cols w:space="720"/>
         </w:sectPr>
       </w:pPr>
+      <w:r>
+        <w:t>El tercer tipo de usuario es el administrador, es el encargado de autorizar a los expertos ya que al registrarse  los expertos después para poder responder tienen que ser autorizados por el administrador, aparte el administrador es el encargado de actualizar y mantener el tesauro de la base de datos y tiene una opción para ver las estadísticas .</w:t>
+      </w:r>
     </w:p>
     <w:p>
       <w:pPr>
@@ -891,30 +1083,877 @@
     </w:p>
     <w:p>
       <w:pPr>
-        <w:pStyle w:val="Textoindependiente"/>
-        <w:spacing w:before="204" w:line="285" w:lineRule="auto"/>
-        <w:ind w:left="101" w:right="121"/>
-        <w:jc w:val="both"/>
-      </w:pPr>
-      <w:r>
-        <w:t xml:space="preserve">Se deben detallar qué tecnologías se utilizarán durante del desarrollo, incluyendo un marco teórico en caso de tecnologías que no se hayan utilizado a lo largo ciclo (diseño de la base de datos, diagrama de clases, lenguajes de desarrollo, </w:t>
+        <w:spacing w:line="285" w:lineRule="auto"/>
+        <w:jc w:val="both"/>
+      </w:pPr>
+    </w:p>
+    <w:p>
+      <w:pPr>
+        <w:spacing w:line="285" w:lineRule="auto"/>
+        <w:jc w:val="both"/>
+      </w:pPr>
+    </w:p>
+    <w:p>
+      <w:pPr>
+        <w:spacing w:line="285" w:lineRule="auto"/>
+        <w:jc w:val="both"/>
+      </w:pPr>
+      <w:r>
+        <w:t>He desarrollado el proyecto con varios lenguajes</w:t>
+      </w:r>
+    </w:p>
+    <w:p>
+      <w:pPr>
+        <w:spacing w:line="285" w:lineRule="auto"/>
+        <w:jc w:val="both"/>
+      </w:pPr>
+    </w:p>
+    <w:p>
+      <w:pPr>
+        <w:spacing w:line="285" w:lineRule="auto"/>
+        <w:jc w:val="both"/>
+      </w:pPr>
+    </w:p>
+    <w:p>
+      <w:pPr>
+        <w:spacing w:line="285" w:lineRule="auto"/>
+        <w:jc w:val="both"/>
+      </w:pPr>
+      <w:r>
+        <w:t>-html5</w:t>
+      </w:r>
+    </w:p>
+    <w:p>
+      <w:pPr>
+        <w:spacing w:line="285" w:lineRule="auto"/>
+        <w:jc w:val="both"/>
+      </w:pPr>
+      <w:r>
+        <w:t>-css3</w:t>
+      </w:r>
+    </w:p>
+    <w:p>
+      <w:pPr>
+        <w:spacing w:line="285" w:lineRule="auto"/>
+        <w:jc w:val="both"/>
+      </w:pPr>
+      <w:r>
+        <w:t>-php7</w:t>
+      </w:r>
+    </w:p>
+    <w:p>
+      <w:pPr>
+        <w:spacing w:line="285" w:lineRule="auto"/>
+        <w:jc w:val="both"/>
+      </w:pPr>
+      <w:r>
+        <w:t>-</w:t>
       </w:r>
       <w:proofErr w:type="spellStart"/>
       <w:r>
-        <w:t>frameworks</w:t>
+        <w:t>javascript</w:t>
       </w:r>
       <w:proofErr w:type="spellEnd"/>
-      <w:r>
-        <w:t xml:space="preserve">, lenguajes, </w:t>
+    </w:p>
+    <w:p>
+      <w:pPr>
+        <w:spacing w:line="285" w:lineRule="auto"/>
+        <w:jc w:val="both"/>
+      </w:pPr>
+    </w:p>
+    <w:p>
+      <w:pPr>
+        <w:spacing w:line="285" w:lineRule="auto"/>
+        <w:jc w:val="both"/>
+      </w:pPr>
+      <w:r>
+        <w:t>-</w:t>
       </w:r>
       <w:proofErr w:type="spellStart"/>
       <w:r>
-        <w:t>etc</w:t>
+        <w:t>ajax</w:t>
       </w:r>
       <w:proofErr w:type="spellEnd"/>
       <w:r>
-        <w:t>).</w:t>
-      </w:r>
+        <w:t xml:space="preserve"> : </w:t>
+      </w:r>
+      <w:r>
+        <w:t xml:space="preserve">AJAX, acrónimo de </w:t>
+      </w:r>
+      <w:proofErr w:type="spellStart"/>
+      <w:r>
+        <w:t>Asynchronous</w:t>
+      </w:r>
+      <w:proofErr w:type="spellEnd"/>
+      <w:r>
+        <w:t xml:space="preserve"> JavaScript And XML (JavaScript asíncrono y XML), es una técnica de desarrollo web para crear aplicaciones interactivas o RIA (</w:t>
+      </w:r>
+      <w:proofErr w:type="spellStart"/>
+      <w:r>
+        <w:t>Rich</w:t>
+      </w:r>
+      <w:proofErr w:type="spellEnd"/>
+      <w:r>
+        <w:t xml:space="preserve"> Internet </w:t>
+      </w:r>
+      <w:proofErr w:type="spellStart"/>
+      <w:r>
+        <w:t>Applications</w:t>
+      </w:r>
+      <w:proofErr w:type="spellEnd"/>
+      <w:r>
+        <w:t>). Estas aplicaciones se ejecutan en el cliente, es decir, en el navegador de los usuarios mientras se mantiene la comunicación asíncrona con el servidor en segundo plano.</w:t>
+      </w:r>
+    </w:p>
+    <w:p>
+      <w:pPr>
+        <w:spacing w:line="285" w:lineRule="auto"/>
+        <w:jc w:val="both"/>
+      </w:pPr>
+    </w:p>
+    <w:p>
+      <w:pPr>
+        <w:spacing w:line="285" w:lineRule="auto"/>
+        <w:jc w:val="both"/>
+      </w:pPr>
+      <w:r>
+        <w:t>-</w:t>
+      </w:r>
+      <w:proofErr w:type="spellStart"/>
+      <w:r>
+        <w:t>jquery</w:t>
+      </w:r>
+      <w:proofErr w:type="spellEnd"/>
+      <w:r>
+        <w:t xml:space="preserve">: </w:t>
+      </w:r>
+      <w:r>
+        <w:t>es una biblioteca multiplataforma de JavaScript,</w:t>
+      </w:r>
+      <w:r>
+        <w:t xml:space="preserve"> </w:t>
+      </w:r>
+      <w:r>
+        <w:t>que permite simplificar la manera de interactuar con los documentos HTML, manipular el árbol DOM, manejar eventos, desarrollar animaciones y agregar interacción con la técnica AJAX a páginas web.</w:t>
+      </w:r>
+    </w:p>
+    <w:p>
+      <w:pPr>
+        <w:spacing w:line="285" w:lineRule="auto"/>
+        <w:jc w:val="both"/>
+      </w:pPr>
+    </w:p>
+    <w:p>
+      <w:pPr>
+        <w:spacing w:line="285" w:lineRule="auto"/>
+        <w:jc w:val="both"/>
+      </w:pPr>
+      <w:r>
+        <w:t>-</w:t>
+      </w:r>
+      <w:proofErr w:type="spellStart"/>
+      <w:r>
+        <w:t>sendmail</w:t>
+      </w:r>
+      <w:proofErr w:type="spellEnd"/>
+      <w:r>
+        <w:t xml:space="preserve">: es una aplicación que viene por defecto en </w:t>
+      </w:r>
+      <w:proofErr w:type="spellStart"/>
+      <w:r>
+        <w:t>xampp</w:t>
+      </w:r>
+      <w:proofErr w:type="spellEnd"/>
+      <w:r>
+        <w:t xml:space="preserve"> y sirve para enviar email.</w:t>
+      </w:r>
+    </w:p>
+    <w:p>
+      <w:pPr>
+        <w:spacing w:line="285" w:lineRule="auto"/>
+        <w:jc w:val="both"/>
+      </w:pPr>
+      <w:r>
+        <w:t>Debemos de hacer una configuración que viene descrita en el manual del usuario.</w:t>
+      </w:r>
+    </w:p>
+    <w:p>
+      <w:pPr>
+        <w:spacing w:line="285" w:lineRule="auto"/>
+        <w:jc w:val="both"/>
+      </w:pPr>
+    </w:p>
+    <w:p>
+      <w:pPr>
+        <w:spacing w:line="285" w:lineRule="auto"/>
+        <w:jc w:val="both"/>
+      </w:pPr>
+      <w:r>
+        <w:t>-</w:t>
+      </w:r>
+      <w:proofErr w:type="spellStart"/>
+      <w:r>
+        <w:t>jquery-ui</w:t>
+      </w:r>
+      <w:proofErr w:type="spellEnd"/>
+      <w:r>
+        <w:t xml:space="preserve">: es una librería de </w:t>
+      </w:r>
+      <w:proofErr w:type="spellStart"/>
+      <w:r>
+        <w:t>javascript</w:t>
+      </w:r>
+      <w:proofErr w:type="spellEnd"/>
+      <w:r>
+        <w:t xml:space="preserve"> utilizada para </w:t>
+      </w:r>
+      <w:r>
+        <w:t>el botón de búsqueda ya que incluye la funcionalidad del autocompletado a través de una lista.</w:t>
+      </w:r>
+    </w:p>
+    <w:p>
+      <w:pPr>
+        <w:spacing w:line="285" w:lineRule="auto"/>
+        <w:jc w:val="both"/>
+      </w:pPr>
+    </w:p>
+    <w:p>
+      <w:pPr>
+        <w:spacing w:line="285" w:lineRule="auto"/>
+        <w:jc w:val="both"/>
+      </w:pPr>
+      <w:r>
+        <w:t>-</w:t>
+      </w:r>
+      <w:proofErr w:type="spellStart"/>
+      <w:r>
+        <w:t>Rateyo</w:t>
+      </w:r>
+      <w:proofErr w:type="spellEnd"/>
+      <w:r>
+        <w:t xml:space="preserve">: es otra librería </w:t>
+      </w:r>
+      <w:proofErr w:type="spellStart"/>
+      <w:r>
+        <w:t>javascript</w:t>
+      </w:r>
+      <w:proofErr w:type="spellEnd"/>
+      <w:r>
+        <w:t xml:space="preserve"> que incluye una galería de imágenes y funcionalidades para puntuar con estrellas y sus funcionalidades.</w:t>
+      </w:r>
+    </w:p>
+    <w:p>
+      <w:pPr>
+        <w:spacing w:line="285" w:lineRule="auto"/>
+        <w:jc w:val="both"/>
+      </w:pPr>
+    </w:p>
+    <w:p>
+      <w:pPr>
+        <w:spacing w:line="285" w:lineRule="auto"/>
+        <w:jc w:val="both"/>
+      </w:pPr>
+      <w:r>
+        <w:t>-</w:t>
+      </w:r>
+      <w:proofErr w:type="spellStart"/>
+      <w:r>
+        <w:t>highcharts</w:t>
+      </w:r>
+      <w:proofErr w:type="spellEnd"/>
+      <w:r>
+        <w:t xml:space="preserve">: es una librería </w:t>
+      </w:r>
+      <w:proofErr w:type="spellStart"/>
+      <w:r>
+        <w:t>javascript</w:t>
+      </w:r>
+      <w:proofErr w:type="spellEnd"/>
+      <w:r>
+        <w:t xml:space="preserve"> utilizada en la parte de estadística</w:t>
+      </w:r>
+      <w:r>
+        <w:t xml:space="preserve"> para mostrar los </w:t>
+      </w:r>
+      <w:proofErr w:type="spellStart"/>
+      <w:r>
+        <w:t>graficos</w:t>
+      </w:r>
+      <w:proofErr w:type="spellEnd"/>
+      <w:r>
+        <w:t>.</w:t>
+      </w:r>
+    </w:p>
+    <w:p>
+      <w:pPr>
+        <w:spacing w:line="285" w:lineRule="auto"/>
+        <w:jc w:val="both"/>
+      </w:pPr>
+    </w:p>
+    <w:p>
+      <w:pPr>
+        <w:spacing w:line="285" w:lineRule="auto"/>
+        <w:jc w:val="both"/>
+      </w:pPr>
+    </w:p>
+    <w:p>
+      <w:pPr>
+        <w:spacing w:line="285" w:lineRule="auto"/>
+        <w:jc w:val="both"/>
+      </w:pPr>
+    </w:p>
+    <w:p>
+      <w:pPr>
+        <w:spacing w:line="285" w:lineRule="auto"/>
+        <w:jc w:val="both"/>
+      </w:pPr>
+    </w:p>
+    <w:p>
+      <w:pPr>
+        <w:spacing w:line="285" w:lineRule="auto"/>
+        <w:jc w:val="both"/>
+      </w:pPr>
+    </w:p>
+    <w:p>
+      <w:pPr>
+        <w:spacing w:line="285" w:lineRule="auto"/>
+        <w:jc w:val="both"/>
+      </w:pPr>
+    </w:p>
+    <w:p>
+      <w:pPr>
+        <w:spacing w:line="285" w:lineRule="auto"/>
+        <w:jc w:val="both"/>
+      </w:pPr>
+    </w:p>
+    <w:p>
+      <w:pPr>
+        <w:spacing w:line="285" w:lineRule="auto"/>
+        <w:jc w:val="both"/>
+      </w:pPr>
+    </w:p>
+    <w:p>
+      <w:pPr>
+        <w:spacing w:line="285" w:lineRule="auto"/>
+        <w:jc w:val="both"/>
+      </w:pPr>
+    </w:p>
+    <w:p>
+      <w:pPr>
+        <w:spacing w:line="285" w:lineRule="auto"/>
+        <w:jc w:val="both"/>
+      </w:pPr>
+      <w:r>
+        <w:t>UML casos de uso</w:t>
+      </w:r>
+    </w:p>
+    <w:p>
+      <w:pPr>
+        <w:spacing w:line="285" w:lineRule="auto"/>
+        <w:jc w:val="both"/>
+      </w:pPr>
+      <w:r>
+        <w:rPr>
+          <w:noProof/>
+        </w:rPr>
+        <w:drawing>
+          <wp:inline distT="0" distB="0" distL="0" distR="0" wp14:anchorId="22A6462E" wp14:editId="24A3DEB0">
+            <wp:extent cx="5880100" cy="2901315"/>
+            <wp:effectExtent l="0" t="0" r="6350" b="0"/>
+            <wp:docPr id="8" name="Imagen 8"/>
+            <wp:cNvGraphicFramePr>
+              <a:graphicFrameLocks xmlns:a="http://schemas.openxmlformats.org/drawingml/2006/main" noChangeAspect="1"/>
+            </wp:cNvGraphicFramePr>
+            <a:graphic xmlns:a="http://schemas.openxmlformats.org/drawingml/2006/main">
+              <a:graphicData uri="http://schemas.openxmlformats.org/drawingml/2006/picture">
+                <pic:pic xmlns:pic="http://schemas.openxmlformats.org/drawingml/2006/picture">
+                  <pic:nvPicPr>
+                    <pic:cNvPr id="8" name="casos de usos.png"/>
+                    <pic:cNvPicPr/>
+                  </pic:nvPicPr>
+                  <pic:blipFill>
+                    <a:blip r:embed="rId10" cstate="print">
+                      <a:extLst>
+                        <a:ext uri="{28A0092B-C50C-407E-A947-70E740481C1C}">
+                          <a14:useLocalDpi xmlns:a14="http://schemas.microsoft.com/office/drawing/2010/main" val="0"/>
+                        </a:ext>
+                      </a:extLst>
+                    </a:blip>
+                    <a:stretch>
+                      <a:fillRect/>
+                    </a:stretch>
+                  </pic:blipFill>
+                  <pic:spPr>
+                    <a:xfrm>
+                      <a:off x="0" y="0"/>
+                      <a:ext cx="5880100" cy="2901315"/>
+                    </a:xfrm>
+                    <a:prstGeom prst="rect">
+                      <a:avLst/>
+                    </a:prstGeom>
+                  </pic:spPr>
+                </pic:pic>
+              </a:graphicData>
+            </a:graphic>
+          </wp:inline>
+        </w:drawing>
+      </w:r>
+      <w:r>
+        <w:t xml:space="preserve"> </w:t>
+      </w:r>
+    </w:p>
+    <w:p>
+      <w:pPr>
+        <w:spacing w:line="285" w:lineRule="auto"/>
+        <w:jc w:val="both"/>
+      </w:pPr>
+    </w:p>
+    <w:p>
+      <w:pPr>
+        <w:spacing w:line="285" w:lineRule="auto"/>
+        <w:jc w:val="both"/>
+      </w:pPr>
+      <w:r>
+        <w:t>Como se puede ver en el diagrama, observamos que existen 4 actores, personas que es una superclase de donde derivan los otros tres actores.</w:t>
+      </w:r>
+    </w:p>
+    <w:p>
+      <w:pPr>
+        <w:spacing w:line="285" w:lineRule="auto"/>
+        <w:jc w:val="both"/>
+      </w:pPr>
+    </w:p>
+    <w:p>
+      <w:pPr>
+        <w:spacing w:line="285" w:lineRule="auto"/>
+        <w:jc w:val="both"/>
+      </w:pPr>
+      <w:r>
+        <w:t>Existe una función común que es el inicio de la pagina web en las que aparece una tabla con las ultimas 10 preguntas realizadas</w:t>
+      </w:r>
+      <w:r>
+        <w:t>.</w:t>
+      </w:r>
+    </w:p>
+    <w:p>
+      <w:pPr>
+        <w:spacing w:line="285" w:lineRule="auto"/>
+        <w:jc w:val="both"/>
+      </w:pPr>
+    </w:p>
+    <w:p>
+      <w:pPr>
+        <w:spacing w:line="285" w:lineRule="auto"/>
+        <w:jc w:val="both"/>
+      </w:pPr>
+      <w:r>
+        <w:t xml:space="preserve">Luego una vez </w:t>
+      </w:r>
+      <w:r>
+        <w:t>tres</w:t>
+      </w:r>
+      <w:r>
+        <w:t xml:space="preserve"> existen dos posibilidades comunes a cada usuario.</w:t>
+      </w:r>
+    </w:p>
+    <w:p>
+      <w:pPr>
+        <w:spacing w:line="285" w:lineRule="auto"/>
+        <w:jc w:val="both"/>
+      </w:pPr>
+    </w:p>
+    <w:p>
+      <w:pPr>
+        <w:spacing w:line="285" w:lineRule="auto"/>
+        <w:jc w:val="both"/>
+      </w:pPr>
+      <w:r>
+        <w:t xml:space="preserve">1º iniciar sesión, en la que se pide el </w:t>
+      </w:r>
+      <w:proofErr w:type="spellStart"/>
+      <w:r>
+        <w:t>nickname</w:t>
+      </w:r>
+      <w:proofErr w:type="spellEnd"/>
+      <w:r>
+        <w:t xml:space="preserve"> y la contraseña del usuario. Y una vez comprobado que esta dado de alta y se encuentra validado accede a una </w:t>
+      </w:r>
+      <w:proofErr w:type="spellStart"/>
+      <w:r>
+        <w:t>pagina</w:t>
+      </w:r>
+      <w:proofErr w:type="spellEnd"/>
+      <w:r>
+        <w:t xml:space="preserve"> distinta según el rol que tenga asignado.</w:t>
+      </w:r>
+    </w:p>
+    <w:p>
+      <w:pPr>
+        <w:spacing w:line="285" w:lineRule="auto"/>
+        <w:jc w:val="both"/>
+      </w:pPr>
+    </w:p>
+    <w:p>
+      <w:pPr>
+        <w:spacing w:line="285" w:lineRule="auto"/>
+        <w:jc w:val="both"/>
+      </w:pPr>
+      <w:r>
+        <w:t xml:space="preserve">2º registrarse, </w:t>
+      </w:r>
+      <w:proofErr w:type="spellStart"/>
+      <w:r>
+        <w:t>accedera</w:t>
+      </w:r>
+      <w:proofErr w:type="spellEnd"/>
+      <w:r>
+        <w:t xml:space="preserve"> a una pagina </w:t>
+      </w:r>
+      <w:r>
+        <w:t xml:space="preserve">donde debe completar un formulario para ser registrado en la </w:t>
+      </w:r>
+      <w:proofErr w:type="spellStart"/>
+      <w:r>
+        <w:t>pagina</w:t>
+      </w:r>
+      <w:proofErr w:type="spellEnd"/>
+      <w:r>
+        <w:t xml:space="preserve"> web, además deberá de </w:t>
+      </w:r>
+      <w:proofErr w:type="spellStart"/>
+      <w:r>
+        <w:t>confimar</w:t>
+      </w:r>
+      <w:proofErr w:type="spellEnd"/>
+      <w:r>
+        <w:t xml:space="preserve"> que se ha registrado a través de un email que se enviara a su correo.</w:t>
+      </w:r>
+    </w:p>
+    <w:p>
+      <w:pPr>
+        <w:spacing w:line="285" w:lineRule="auto"/>
+        <w:jc w:val="both"/>
+      </w:pPr>
+    </w:p>
+    <w:p>
+      <w:pPr>
+        <w:spacing w:line="285" w:lineRule="auto"/>
+        <w:jc w:val="both"/>
+      </w:pPr>
+    </w:p>
+    <w:p>
+      <w:pPr>
+        <w:spacing w:line="285" w:lineRule="auto"/>
+        <w:jc w:val="both"/>
+      </w:pPr>
+      <w:r>
+        <w:t>3º Contacto es una pagina que nos permite enviar un correo al administrador del foro y ponerse en contacto con el administrador.</w:t>
+      </w:r>
+    </w:p>
+    <w:p>
+      <w:pPr>
+        <w:spacing w:line="285" w:lineRule="auto"/>
+        <w:jc w:val="both"/>
+      </w:pPr>
+    </w:p>
+    <w:p>
+      <w:pPr>
+        <w:spacing w:line="285" w:lineRule="auto"/>
+        <w:jc w:val="both"/>
+      </w:pPr>
+    </w:p>
+    <w:p>
+      <w:pPr>
+        <w:spacing w:line="285" w:lineRule="auto"/>
+        <w:jc w:val="both"/>
+      </w:pPr>
+    </w:p>
+    <w:p>
+      <w:pPr>
+        <w:spacing w:line="285" w:lineRule="auto"/>
+        <w:jc w:val="both"/>
+      </w:pPr>
+    </w:p>
+    <w:p>
+      <w:pPr>
+        <w:spacing w:line="285" w:lineRule="auto"/>
+        <w:jc w:val="both"/>
+      </w:pPr>
+      <w:r>
+        <w:t xml:space="preserve"> </w:t>
+      </w:r>
+    </w:p>
+    <w:p>
+      <w:pPr>
+        <w:spacing w:line="285" w:lineRule="auto"/>
+        <w:jc w:val="both"/>
+      </w:pPr>
+    </w:p>
+    <w:p>
+      <w:pPr>
+        <w:spacing w:line="285" w:lineRule="auto"/>
+        <w:jc w:val="both"/>
+      </w:pPr>
+    </w:p>
+    <w:p>
+      <w:pPr>
+        <w:spacing w:line="285" w:lineRule="auto"/>
+        <w:jc w:val="both"/>
+      </w:pPr>
+      <w:r>
+        <w:t>Luego dependiendo del rol de la persona podrá acceder a unas funciones u otras.</w:t>
+      </w:r>
+    </w:p>
+    <w:p>
+      <w:pPr>
+        <w:spacing w:line="285" w:lineRule="auto"/>
+        <w:jc w:val="both"/>
+      </w:pPr>
+    </w:p>
+    <w:p>
+      <w:pPr>
+        <w:spacing w:line="285" w:lineRule="auto"/>
+        <w:jc w:val="both"/>
+      </w:pPr>
+      <w:r>
+        <w:t xml:space="preserve">-Usuario: </w:t>
+      </w:r>
+      <w:r>
+        <w:t>P</w:t>
+      </w:r>
+      <w:r>
+        <w:t>odrá realizar preguntas, ver las preguntas que ya ha realizado para saber si le han contestado, y podrá realizar la puntuación de las respuestas que le han dado a su pregunta.</w:t>
+      </w:r>
+    </w:p>
+    <w:p>
+      <w:pPr>
+        <w:spacing w:line="285" w:lineRule="auto"/>
+        <w:jc w:val="both"/>
+      </w:pPr>
+    </w:p>
+    <w:p>
+      <w:pPr>
+        <w:spacing w:line="285" w:lineRule="auto"/>
+        <w:jc w:val="both"/>
+      </w:pPr>
+      <w:r>
+        <w:t>-</w:t>
+      </w:r>
+      <w:r>
+        <w:t>Experto: El experto según inicie sesión la primera vez deberá de dirigirse a un formulario para completar su perfil. Ya que en ese formulario se le pedirá la profesión a la que se dedica que será una manera de controlar que los expertos sean personal cualificado para responder a las preguntas. Ellos podrán acceder a la sección de</w:t>
+      </w:r>
+      <w:r>
+        <w:t xml:space="preserve"> preguntas donde aparecerán las preguntas que se han realizado en su categoría y otra sección que es valoración que les enseña en un mensaje en la pantalla la valoración media que tiene por parte de los otros usuarios.</w:t>
+      </w:r>
+    </w:p>
+    <w:p>
+      <w:pPr>
+        <w:spacing w:line="285" w:lineRule="auto"/>
+        <w:jc w:val="both"/>
+      </w:pPr>
+    </w:p>
+    <w:p>
+      <w:pPr>
+        <w:spacing w:line="285" w:lineRule="auto"/>
+        <w:jc w:val="both"/>
+      </w:pPr>
+      <w:r>
+        <w:t>-administrador: Este</w:t>
+      </w:r>
+      <w:r>
+        <w:t xml:space="preserve"> </w:t>
+      </w:r>
+      <w:r>
+        <w:t xml:space="preserve">usuario solo tiene tres posibilidades, una de ella es autorizar a los expertos, donde se enviara a una pagina que les rellenara en un </w:t>
+      </w:r>
+      <w:proofErr w:type="spellStart"/>
+      <w:r>
+        <w:t>select</w:t>
+      </w:r>
+      <w:proofErr w:type="spellEnd"/>
+      <w:r>
+        <w:t xml:space="preserve"> todos los expertos y el seleccionara al que quiera dar de alta, la opción de estadística donde aparecen dos </w:t>
+      </w:r>
+      <w:proofErr w:type="spellStart"/>
+      <w:r>
+        <w:t>select</w:t>
+      </w:r>
+      <w:proofErr w:type="spellEnd"/>
+      <w:r>
+        <w:t xml:space="preserve"> con las opciones de elegir ver las preguntas, las respuestas y los usuarios que se han registrado en la base de datos en el </w:t>
+      </w:r>
+      <w:proofErr w:type="spellStart"/>
+      <w:r>
+        <w:t>ultimo</w:t>
+      </w:r>
+      <w:proofErr w:type="spellEnd"/>
+      <w:r>
+        <w:t xml:space="preserve"> </w:t>
+      </w:r>
+      <w:proofErr w:type="spellStart"/>
+      <w:r>
+        <w:t>dia</w:t>
+      </w:r>
+      <w:proofErr w:type="spellEnd"/>
+      <w:r>
+        <w:t xml:space="preserve">, la ultima semana o el </w:t>
+      </w:r>
+      <w:proofErr w:type="spellStart"/>
+      <w:r>
+        <w:t>ultimo</w:t>
+      </w:r>
+      <w:proofErr w:type="spellEnd"/>
+      <w:r>
+        <w:t xml:space="preserve"> mes, por ultimo tenemos la </w:t>
+      </w:r>
+      <w:proofErr w:type="spellStart"/>
+      <w:r>
+        <w:t>ultima</w:t>
+      </w:r>
+      <w:proofErr w:type="spellEnd"/>
+      <w:r>
+        <w:t xml:space="preserve"> opción que es introducir una palabra en el tesauro para se redirecciona a otra </w:t>
+      </w:r>
+      <w:proofErr w:type="spellStart"/>
+      <w:r>
+        <w:t>pagina</w:t>
+      </w:r>
+      <w:proofErr w:type="spellEnd"/>
+      <w:r>
+        <w:t>, donde aparece una tabla con las palabras ya almacenadas en el tesauro y un formulario donde deberemos de introducir la palabra que deseemos agregar.</w:t>
+      </w:r>
+    </w:p>
+    <w:p>
+      <w:pPr>
+        <w:spacing w:line="285" w:lineRule="auto"/>
+        <w:jc w:val="both"/>
+      </w:pPr>
+    </w:p>
+    <w:p>
+      <w:pPr>
+        <w:spacing w:line="285" w:lineRule="auto"/>
+        <w:jc w:val="both"/>
+      </w:pPr>
+    </w:p>
+    <w:p>
+      <w:pPr>
+        <w:spacing w:line="285" w:lineRule="auto"/>
+        <w:jc w:val="both"/>
+      </w:pPr>
+    </w:p>
+    <w:p>
+      <w:pPr>
+        <w:spacing w:line="285" w:lineRule="auto"/>
+        <w:jc w:val="both"/>
+      </w:pPr>
+    </w:p>
+    <w:p>
+      <w:pPr>
+        <w:spacing w:line="285" w:lineRule="auto"/>
+        <w:jc w:val="both"/>
+      </w:pPr>
+    </w:p>
+    <w:p>
+      <w:pPr>
+        <w:spacing w:line="285" w:lineRule="auto"/>
+        <w:jc w:val="both"/>
+      </w:pPr>
+    </w:p>
+    <w:p>
+      <w:pPr>
+        <w:spacing w:line="285" w:lineRule="auto"/>
+        <w:jc w:val="both"/>
+      </w:pPr>
+    </w:p>
+    <w:p>
+      <w:pPr>
+        <w:spacing w:line="285" w:lineRule="auto"/>
+        <w:jc w:val="both"/>
+      </w:pPr>
+    </w:p>
+    <w:p>
+      <w:pPr>
+        <w:spacing w:line="285" w:lineRule="auto"/>
+        <w:jc w:val="both"/>
+      </w:pPr>
+    </w:p>
+    <w:p>
+      <w:pPr>
+        <w:spacing w:line="285" w:lineRule="auto"/>
+        <w:jc w:val="both"/>
+      </w:pPr>
+    </w:p>
+    <w:p>
+      <w:pPr>
+        <w:spacing w:line="285" w:lineRule="auto"/>
+        <w:jc w:val="both"/>
+      </w:pPr>
+    </w:p>
+    <w:p>
+      <w:pPr>
+        <w:spacing w:line="285" w:lineRule="auto"/>
+        <w:jc w:val="both"/>
+      </w:pPr>
+    </w:p>
+    <w:p>
+      <w:pPr>
+        <w:spacing w:line="285" w:lineRule="auto"/>
+        <w:jc w:val="both"/>
+      </w:pPr>
+    </w:p>
+    <w:p>
+      <w:pPr>
+        <w:spacing w:line="285" w:lineRule="auto"/>
+        <w:jc w:val="both"/>
+      </w:pPr>
+    </w:p>
+    <w:p>
+      <w:pPr>
+        <w:spacing w:line="285" w:lineRule="auto"/>
+        <w:jc w:val="both"/>
+      </w:pPr>
+    </w:p>
+    <w:p>
+      <w:pPr>
+        <w:spacing w:line="285" w:lineRule="auto"/>
+        <w:jc w:val="both"/>
+      </w:pPr>
+    </w:p>
+    <w:p>
+      <w:pPr>
+        <w:spacing w:line="285" w:lineRule="auto"/>
+        <w:jc w:val="both"/>
+      </w:pPr>
+    </w:p>
+    <w:p>
+      <w:pPr>
+        <w:spacing w:line="285" w:lineRule="auto"/>
+        <w:jc w:val="both"/>
+      </w:pPr>
+    </w:p>
+    <w:p>
+      <w:pPr>
+        <w:spacing w:line="285" w:lineRule="auto"/>
+        <w:jc w:val="both"/>
+      </w:pPr>
+    </w:p>
+    <w:p>
+      <w:pPr>
+        <w:spacing w:line="285" w:lineRule="auto"/>
+        <w:jc w:val="both"/>
+      </w:pPr>
+    </w:p>
+    <w:p>
+      <w:pPr>
+        <w:spacing w:line="285" w:lineRule="auto"/>
+        <w:jc w:val="both"/>
+      </w:pPr>
+    </w:p>
+    <w:p>
+      <w:pPr>
+        <w:spacing w:line="285" w:lineRule="auto"/>
+        <w:jc w:val="both"/>
+      </w:pPr>
     </w:p>
     <w:p>
       <w:pPr>
@@ -1117,13 +2156,8 @@
         <w:ind w:left="101" w:right="67"/>
       </w:pPr>
       <w:r>
-        <w:t xml:space="preserve">¿Qué mejoras se pueden introducir en el proyecto o qué ampliaciones se podrían hacer en un futuro sobre la base </w:t>
-      </w:r>
-      <w:proofErr w:type="gramStart"/>
-      <w:r>
-        <w:t>implementada?.</w:t>
-      </w:r>
-      <w:proofErr w:type="gramEnd"/>
+        <w:t>¿Qué mejoras se pueden introducir en el proyecto o qué ampliaciones se podrían hacer en un futuro sobre la base implementada?.</w:t>
+      </w:r>
     </w:p>
     <w:p>
       <w:pPr>
@@ -1175,15 +2209,7 @@
         <w:ind w:left="101"/>
       </w:pPr>
       <w:r>
-        <w:t xml:space="preserve">Se deben incluir </w:t>
-      </w:r>
-      <w:proofErr w:type="gramStart"/>
-      <w:r>
-        <w:t>la referencias</w:t>
-      </w:r>
-      <w:proofErr w:type="gramEnd"/>
-      <w:r>
-        <w:t xml:space="preserve"> a todos los recursos utilizados en el desarrollo del proyecto, tanto libros, manuales, </w:t>
+        <w:t xml:space="preserve">Se deben incluir la referencias a todos los recursos utilizados en el desarrollo del proyecto, tanto libros, manuales, </w:t>
       </w:r>
       <w:proofErr w:type="spellStart"/>
       <w:r>
@@ -1764,6 +2790,119 @@
 <file path=word/numbering.xml><?xml version="1.0" encoding="utf-8"?>
 <w:numbering xmlns:wpc="http://schemas.microsoft.com/office/word/2010/wordprocessingCanvas" xmlns:cx="http://schemas.microsoft.com/office/drawing/2014/chartex" xmlns:cx1="http://schemas.microsoft.com/office/drawing/2015/9/8/chartex" xmlns:cx2="http://schemas.microsoft.com/office/drawing/2015/10/21/chartex" xmlns:cx3="http://schemas.microsoft.com/office/drawing/2016/5/9/chartex" xmlns:cx4="http://schemas.microsoft.com/office/drawing/2016/5/10/chartex" xmlns:cx5="http://schemas.microsoft.com/office/drawing/2016/5/11/chartex" xmlns:cx6="http://schemas.microsoft.com/office/drawing/2016/5/12/chartex" xmlns:cx7="http://schemas.microsoft.com/office/drawing/2016/5/13/chartex" xmlns:cx8="http://schemas.microsoft.com/office/drawing/2016/5/14/chartex" xmlns:mc="http://schemas.openxmlformats.org/markup-compatibility/2006" xmlns:aink="http://schemas.microsoft.com/office/drawing/2016/ink" xmlns:am3d="http://schemas.microsoft.com/office/drawing/2017/model3d" xmlns:o="urn:schemas-microsoft-com:office:office" xmlns:r="http://schemas.openxmlformats.org/officeDocument/2006/relationships" xmlns:m="http://schemas.openxmlformats.org/officeDocument/2006/math" xmlns:v="urn:schemas-microsoft-com:vml" xmlns:wp14="http://schemas.microsoft.com/office/word/2010/wordprocessingDrawing" xmlns:wp="http://schemas.openxmlformats.org/drawingml/2006/wordprocessingDrawing" xmlns:w10="urn:schemas-microsoft-com:office:word" xmlns:w="http://schemas.openxmlformats.org/wordprocessingml/2006/main" xmlns:w14="http://schemas.microsoft.com/office/word/2010/wordml" xmlns:w15="http://schemas.microsoft.com/office/word/2012/wordml" xmlns:w16cex="http://schemas.microsoft.com/office/word/2018/wordml/cex" xmlns:w16cid="http://schemas.microsoft.com/office/word/2016/wordml/cid" xmlns:w16="http://schemas.microsoft.com/office/word/2018/wordml" xmlns:w16se="http://schemas.microsoft.com/office/word/2015/wordml/symex" xmlns:wpg="http://schemas.microsoft.com/office/word/2010/wordprocessingGroup" xmlns:wpi="http://schemas.microsoft.com/office/word/2010/wordprocessingInk" xmlns:wne="http://schemas.microsoft.com/office/word/2006/wordml" xmlns:wps="http://schemas.microsoft.com/office/word/2010/wordprocessingShape" mc:Ignorable="w14 w15 w16se w16cid w16 w16cex wp14">
   <w:abstractNum w:abstractNumId="0" w15:restartNumberingAfterBreak="0">
+    <w:nsid w:val="235939E8"/>
+    <w:multiLevelType w:val="hybridMultilevel"/>
+    <w:tmpl w:val="D1F0661A"/>
+    <w:lvl w:ilvl="0" w:tplc="D762564A">
+      <w:start w:val="1"/>
+      <w:numFmt w:val="bullet"/>
+      <w:lvlText w:val="-"/>
+      <w:lvlJc w:val="left"/>
+      <w:pPr>
+        <w:ind w:left="720" w:hanging="360"/>
+      </w:pPr>
+      <w:rPr>
+        <w:rFonts w:ascii="Arial" w:eastAsia="Arial" w:hAnsi="Arial" w:cs="Arial" w:hint="default"/>
+      </w:rPr>
+    </w:lvl>
+    <w:lvl w:ilvl="1" w:tplc="0C0A0003" w:tentative="1">
+      <w:start w:val="1"/>
+      <w:numFmt w:val="bullet"/>
+      <w:lvlText w:val="o"/>
+      <w:lvlJc w:val="left"/>
+      <w:pPr>
+        <w:ind w:left="1440" w:hanging="360"/>
+      </w:pPr>
+      <w:rPr>
+        <w:rFonts w:ascii="Courier New" w:hAnsi="Courier New" w:cs="Courier New" w:hint="default"/>
+      </w:rPr>
+    </w:lvl>
+    <w:lvl w:ilvl="2" w:tplc="0C0A0005" w:tentative="1">
+      <w:start w:val="1"/>
+      <w:numFmt w:val="bullet"/>
+      <w:lvlText w:val=""/>
+      <w:lvlJc w:val="left"/>
+      <w:pPr>
+        <w:ind w:left="2160" w:hanging="360"/>
+      </w:pPr>
+      <w:rPr>
+        <w:rFonts w:ascii="Wingdings" w:hAnsi="Wingdings" w:hint="default"/>
+      </w:rPr>
+    </w:lvl>
+    <w:lvl w:ilvl="3" w:tplc="0C0A0001" w:tentative="1">
+      <w:start w:val="1"/>
+      <w:numFmt w:val="bullet"/>
+      <w:lvlText w:val=""/>
+      <w:lvlJc w:val="left"/>
+      <w:pPr>
+        <w:ind w:left="2880" w:hanging="360"/>
+      </w:pPr>
+      <w:rPr>
+        <w:rFonts w:ascii="Symbol" w:hAnsi="Symbol" w:hint="default"/>
+      </w:rPr>
+    </w:lvl>
+    <w:lvl w:ilvl="4" w:tplc="0C0A0003" w:tentative="1">
+      <w:start w:val="1"/>
+      <w:numFmt w:val="bullet"/>
+      <w:lvlText w:val="o"/>
+      <w:lvlJc w:val="left"/>
+      <w:pPr>
+        <w:ind w:left="3600" w:hanging="360"/>
+      </w:pPr>
+      <w:rPr>
+        <w:rFonts w:ascii="Courier New" w:hAnsi="Courier New" w:cs="Courier New" w:hint="default"/>
+      </w:rPr>
+    </w:lvl>
+    <w:lvl w:ilvl="5" w:tplc="0C0A0005" w:tentative="1">
+      <w:start w:val="1"/>
+      <w:numFmt w:val="bullet"/>
+      <w:lvlText w:val=""/>
+      <w:lvlJc w:val="left"/>
+      <w:pPr>
+        <w:ind w:left="4320" w:hanging="360"/>
+      </w:pPr>
+      <w:rPr>
+        <w:rFonts w:ascii="Wingdings" w:hAnsi="Wingdings" w:hint="default"/>
+      </w:rPr>
+    </w:lvl>
+    <w:lvl w:ilvl="6" w:tplc="0C0A0001" w:tentative="1">
+      <w:start w:val="1"/>
+      <w:numFmt w:val="bullet"/>
+      <w:lvlText w:val=""/>
+      <w:lvlJc w:val="left"/>
+      <w:pPr>
+        <w:ind w:left="5040" w:hanging="360"/>
+      </w:pPr>
+      <w:rPr>
+        <w:rFonts w:ascii="Symbol" w:hAnsi="Symbol" w:hint="default"/>
+      </w:rPr>
+    </w:lvl>
+    <w:lvl w:ilvl="7" w:tplc="0C0A0003" w:tentative="1">
+      <w:start w:val="1"/>
+      <w:numFmt w:val="bullet"/>
+      <w:lvlText w:val="o"/>
+      <w:lvlJc w:val="left"/>
+      <w:pPr>
+        <w:ind w:left="5760" w:hanging="360"/>
+      </w:pPr>
+      <w:rPr>
+        <w:rFonts w:ascii="Courier New" w:hAnsi="Courier New" w:cs="Courier New" w:hint="default"/>
+      </w:rPr>
+    </w:lvl>
+    <w:lvl w:ilvl="8" w:tplc="0C0A0005" w:tentative="1">
+      <w:start w:val="1"/>
+      <w:numFmt w:val="bullet"/>
+      <w:lvlText w:val=""/>
+      <w:lvlJc w:val="left"/>
+      <w:pPr>
+        <w:ind w:left="6480" w:hanging="360"/>
+      </w:pPr>
+      <w:rPr>
+        <w:rFonts w:ascii="Wingdings" w:hAnsi="Wingdings" w:hint="default"/>
+      </w:rPr>
+    </w:lvl>
+  </w:abstractNum>
+  <w:abstractNum w:abstractNumId="1" w15:restartNumberingAfterBreak="0">
     <w:nsid w:val="64C80C46"/>
     <w:multiLevelType w:val="hybridMultilevel"/>
     <w:tmpl w:val="02D2AAAA"/>
@@ -1774,7 +2913,6 @@
       <w:lvlJc w:val="left"/>
       <w:pPr>
         <w:ind w:left="284" w:hanging="184"/>
-        <w:jc w:val="left"/>
       </w:pPr>
       <w:rPr>
         <w:rFonts w:ascii="Arial" w:eastAsia="Arial" w:hAnsi="Arial" w:cs="Arial" w:hint="default"/>
@@ -1883,7 +3021,7 @@
       </w:rPr>
     </w:lvl>
   </w:abstractNum>
-  <w:abstractNum w:abstractNumId="1" w15:restartNumberingAfterBreak="0">
+  <w:abstractNum w:abstractNumId="2" w15:restartNumberingAfterBreak="0">
     <w:nsid w:val="75EF1A43"/>
     <w:multiLevelType w:val="hybridMultilevel"/>
     <w:tmpl w:val="4490C422"/>
@@ -1894,7 +3032,6 @@
       <w:lvlJc w:val="left"/>
       <w:pPr>
         <w:ind w:left="434" w:hanging="334"/>
-        <w:jc w:val="left"/>
       </w:pPr>
       <w:rPr>
         <w:rFonts w:ascii="Arial" w:eastAsia="Arial" w:hAnsi="Arial" w:cs="Arial" w:hint="default"/>
@@ -2008,9 +3145,12 @@
     </w:lvl>
   </w:abstractNum>
   <w:num w:numId="1">
+    <w:abstractNumId w:val="2"/>
+  </w:num>
+  <w:num w:numId="2">
     <w:abstractNumId w:val="1"/>
   </w:num>
-  <w:num w:numId="2">
+  <w:num w:numId="3">
     <w:abstractNumId w:val="0"/>
   </w:num>
 </w:numbering>
@@ -2416,8 +3556,10 @@
   <w:style w:type="paragraph" w:default="1" w:styleId="Normal">
     <w:name w:val="Normal"/>
     <w:qFormat/>
+    <w:rsid w:val="00044706"/>
     <w:rPr>
       <w:rFonts w:ascii="Arial" w:eastAsia="Arial" w:hAnsi="Arial" w:cs="Arial"/>
+      <w:sz w:val="24"/>
       <w:lang w:val="es-ES"/>
     </w:rPr>
   </w:style>
@@ -2635,6 +3777,29 @@
     <w:rPr>
       <w:rFonts w:ascii="Arial" w:eastAsia="Arial" w:hAnsi="Arial" w:cs="Arial"/>
       <w:lang w:val="es-ES"/>
+    </w:rPr>
+  </w:style>
+  <w:style w:type="character" w:styleId="Hipervnculo">
+    <w:name w:val="Hyperlink"/>
+    <w:basedOn w:val="Fuentedeprrafopredeter"/>
+    <w:uiPriority w:val="99"/>
+    <w:unhideWhenUsed/>
+    <w:rsid w:val="00A80C19"/>
+    <w:rPr>
+      <w:color w:val="0000FF" w:themeColor="hyperlink"/>
+      <w:u w:val="single"/>
+    </w:rPr>
+  </w:style>
+  <w:style w:type="character" w:styleId="Mencinsinresolver">
+    <w:name w:val="Unresolved Mention"/>
+    <w:basedOn w:val="Fuentedeprrafopredeter"/>
+    <w:uiPriority w:val="99"/>
+    <w:semiHidden/>
+    <w:unhideWhenUsed/>
+    <w:rsid w:val="00A80C19"/>
+    <w:rPr>
+      <w:color w:val="605E5C"/>
+      <w:shd w:val="clear" w:color="auto" w:fill="E1DFDD"/>
     </w:rPr>
   </w:style>
 </w:styles>

</xml_diff>